<commit_message>
Update Dig It - Game Design Document.docx
</commit_message>
<xml_diff>
--- a/Documentation/Dig It - Game Design Document.docx
+++ b/Documentation/Dig It - Game Design Document.docx
@@ -1,6 +1,6 @@
 
 <file path=word/document.xml><?xml version="1.0" encoding="utf-8"?>
-<w:document xmlns:wpc="http://schemas.microsoft.com/office/word/2010/wordprocessingCanvas" xmlns:cx="http://schemas.microsoft.com/office/drawing/2014/chartex" xmlns:cx1="http://schemas.microsoft.com/office/drawing/2015/9/8/chartex" xmlns:mc="http://schemas.openxmlformats.org/markup-compatibility/2006" xmlns:o="urn:schemas-microsoft-com:office:office" xmlns:r="http://schemas.openxmlformats.org/officeDocument/2006/relationships" xmlns:m="http://schemas.openxmlformats.org/officeDocument/2006/math" xmlns:v="urn:schemas-microsoft-com:vml" xmlns:wp14="http://schemas.microsoft.com/office/word/2010/wordprocessingDrawing" xmlns:wp="http://schemas.openxmlformats.org/drawingml/2006/wordprocessingDrawing" xmlns:w10="urn:schemas-microsoft-com:office:word" xmlns:w="http://schemas.openxmlformats.org/wordprocessingml/2006/main" xmlns:w14="http://schemas.microsoft.com/office/word/2010/wordml" xmlns:w15="http://schemas.microsoft.com/office/word/2012/wordml" xmlns:w16se="http://schemas.microsoft.com/office/word/2015/wordml/symex" xmlns:wpg="http://schemas.microsoft.com/office/word/2010/wordprocessingGroup" xmlns:wpi="http://schemas.microsoft.com/office/word/2010/wordprocessingInk" xmlns:wne="http://schemas.microsoft.com/office/word/2006/wordml" xmlns:wps="http://schemas.microsoft.com/office/word/2010/wordprocessingShape" mc:Ignorable="w14 w15 w16se wp14">
+<w:document xmlns:wpc="http://schemas.microsoft.com/office/word/2010/wordprocessingCanvas" xmlns:cx="http://schemas.microsoft.com/office/drawing/2014/chartex" xmlns:cx1="http://schemas.microsoft.com/office/drawing/2015/9/8/chartex" xmlns:cx2="http://schemas.microsoft.com/office/drawing/2015/10/21/chartex" xmlns:cx3="http://schemas.microsoft.com/office/drawing/2016/5/9/chartex" xmlns:cx4="http://schemas.microsoft.com/office/drawing/2016/5/10/chartex" xmlns:cx5="http://schemas.microsoft.com/office/drawing/2016/5/11/chartex" xmlns:cx6="http://schemas.microsoft.com/office/drawing/2016/5/12/chartex" xmlns:cx7="http://schemas.microsoft.com/office/drawing/2016/5/13/chartex" xmlns:cx8="http://schemas.microsoft.com/office/drawing/2016/5/14/chartex" xmlns:mc="http://schemas.openxmlformats.org/markup-compatibility/2006" xmlns:aink="http://schemas.microsoft.com/office/drawing/2016/ink" xmlns:am3d="http://schemas.microsoft.com/office/drawing/2017/model3d" xmlns:o="urn:schemas-microsoft-com:office:office" xmlns:r="http://schemas.openxmlformats.org/officeDocument/2006/relationships" xmlns:m="http://schemas.openxmlformats.org/officeDocument/2006/math" xmlns:v="urn:schemas-microsoft-com:vml" xmlns:wp14="http://schemas.microsoft.com/office/word/2010/wordprocessingDrawing" xmlns:wp="http://schemas.openxmlformats.org/drawingml/2006/wordprocessingDrawing" xmlns:w10="urn:schemas-microsoft-com:office:word" xmlns:w="http://schemas.openxmlformats.org/wordprocessingml/2006/main" xmlns:w14="http://schemas.microsoft.com/office/word/2010/wordml" xmlns:w15="http://schemas.microsoft.com/office/word/2012/wordml" xmlns:w16cid="http://schemas.microsoft.com/office/word/2016/wordml/cid" xmlns:w16se="http://schemas.microsoft.com/office/word/2015/wordml/symex" xmlns:wpg="http://schemas.microsoft.com/office/word/2010/wordprocessingGroup" xmlns:wpi="http://schemas.microsoft.com/office/word/2010/wordprocessingInk" xmlns:wne="http://schemas.microsoft.com/office/word/2006/wordml" xmlns:wps="http://schemas.microsoft.com/office/word/2010/wordprocessingShape" mc:Ignorable="w14 w15 w16se w16cid wp14">
   <w:body>
     <w:sdt>
       <w:sdtPr>
@@ -10,6 +10,7 @@
           <w:docPartUnique/>
         </w:docPartObj>
       </w:sdtPr>
+      <w:sdtEndPr/>
       <w:sdtContent>
         <w:p/>
         <w:tbl>
@@ -71,6 +72,7 @@
                   <w:dataBinding w:prefixMappings="xmlns:ns0='http://schemas.openxmlformats.org/package/2006/metadata/core-properties' xmlns:ns1='http://purl.org/dc/elements/1.1/'" w:xpath="/ns0:coreProperties[1]/ns1:title[1]" w:storeItemID="{6C3C8BC8-F283-45AE-878A-BAB7291924A1}"/>
                   <w:text/>
                 </w:sdtPr>
+                <w:sdtEndPr/>
                 <w:sdtContent>
                   <w:p>
                     <w:pPr>
@@ -90,7 +92,7 @@
                         <w:sz w:val="88"/>
                         <w:szCs w:val="88"/>
                       </w:rPr>
-                      <w:t>[Game Name]</w:t>
+                      <w:t>Dig It</w:t>
                     </w:r>
                   </w:p>
                 </w:sdtContent>
@@ -121,7 +123,25 @@
                     <w:color w:val="2E74B5" w:themeColor="accent1" w:themeShade="BF"/>
                     <w:sz w:val="24"/>
                   </w:rPr>
-                  <w:t>Student Details</w:t>
+                  <w:t>Andrea Ortino – 40270115</w:t>
+                </w:r>
+                <w:bookmarkStart w:id="0" w:name="_GoBack"/>
+                <w:bookmarkEnd w:id="0"/>
+              </w:p>
+              <w:p>
+                <w:pPr>
+                  <w:pStyle w:val="NoSpacing"/>
+                  <w:rPr>
+                    <w:color w:val="2E74B5" w:themeColor="accent1" w:themeShade="BF"/>
+                    <w:sz w:val="24"/>
+                  </w:rPr>
+                </w:pPr>
+                <w:r>
+                  <w:rPr>
+                    <w:color w:val="2E74B5" w:themeColor="accent1" w:themeShade="BF"/>
+                    <w:sz w:val="24"/>
+                  </w:rPr>
+                  <w:t>Giovanni Paolini</w:t>
                 </w:r>
               </w:p>
             </w:tc>
@@ -290,13 +310,8 @@
       </w:r>
     </w:p>
     <w:p>
-      <w:proofErr w:type="gramStart"/>
-      <w:r>
-        <w:t>e.g</w:t>
-      </w:r>
-      <w:proofErr w:type="gramEnd"/>
-      <w:r>
-        <w:t>. single-player, multi-player, etc.</w:t>
+      <w:r>
+        <w:t>e.g. single-player, multi-player, etc.</w:t>
       </w:r>
     </w:p>
     <w:p>
@@ -409,8 +424,6 @@
       <w:r>
         <w:t>User interface requirements, rules (from formal elements) and scoring / winning conditions should be included.</w:t>
       </w:r>
-      <w:bookmarkStart w:id="0" w:name="_GoBack"/>
-      <w:bookmarkEnd w:id="0"/>
     </w:p>
     <w:p>
       <w:pPr>
@@ -619,13 +632,8 @@
       </w:r>
     </w:p>
     <w:p>
-      <w:proofErr w:type="gramStart"/>
-      <w:r>
-        <w:t>e.g</w:t>
-      </w:r>
-      <w:proofErr w:type="gramEnd"/>
-      <w:r>
-        <w:t>. resolution.</w:t>
+      <w:r>
+        <w:t>e.g. resolution.</w:t>
       </w:r>
     </w:p>
     <w:p>
@@ -694,7 +702,7 @@
 </file>
 
 <file path=word/styles.xml><?xml version="1.0" encoding="utf-8"?>
-<w:styles xmlns:mc="http://schemas.openxmlformats.org/markup-compatibility/2006" xmlns:r="http://schemas.openxmlformats.org/officeDocument/2006/relationships" xmlns:w="http://schemas.openxmlformats.org/wordprocessingml/2006/main" xmlns:w14="http://schemas.microsoft.com/office/word/2010/wordml" xmlns:w15="http://schemas.microsoft.com/office/word/2012/wordml" xmlns:w16se="http://schemas.microsoft.com/office/word/2015/wordml/symex" mc:Ignorable="w14 w15 w16se">
+<w:styles xmlns:mc="http://schemas.openxmlformats.org/markup-compatibility/2006" xmlns:r="http://schemas.openxmlformats.org/officeDocument/2006/relationships" xmlns:w="http://schemas.openxmlformats.org/wordprocessingml/2006/main" xmlns:w14="http://schemas.microsoft.com/office/word/2010/wordml" xmlns:w15="http://schemas.microsoft.com/office/word/2012/wordml" xmlns:w16cid="http://schemas.microsoft.com/office/word/2016/wordml/cid" xmlns:w16se="http://schemas.microsoft.com/office/word/2015/wordml/symex" mc:Ignorable="w14 w15 w16se w16cid">
   <w:docDefaults>
     <w:rPrDefault>
       <w:rPr>
@@ -710,7 +718,7 @@
       </w:pPr>
     </w:pPrDefault>
   </w:docDefaults>
-  <w:latentStyles w:defLockedState="0" w:defUIPriority="99" w:defSemiHidden="0" w:defUnhideWhenUsed="0" w:defQFormat="0" w:count="371">
+  <w:latentStyles w:defLockedState="0" w:defUIPriority="99" w:defSemiHidden="0" w:defUnhideWhenUsed="0" w:defQFormat="0" w:count="375">
     <w:lsdException w:name="Normal" w:uiPriority="0" w:qFormat="1"/>
     <w:lsdException w:name="heading 1" w:uiPriority="9" w:qFormat="1"/>
     <w:lsdException w:name="heading 2" w:semiHidden="1" w:uiPriority="9" w:unhideWhenUsed="1" w:qFormat="1"/>
@@ -816,7 +824,6 @@
     <w:lsdException w:name="HTML Sample" w:semiHidden="1" w:unhideWhenUsed="1"/>
     <w:lsdException w:name="HTML Typewriter" w:semiHidden="1" w:unhideWhenUsed="1"/>
     <w:lsdException w:name="HTML Variable" w:semiHidden="1" w:unhideWhenUsed="1"/>
-    <w:lsdException w:name="Normal Table" w:semiHidden="1" w:unhideWhenUsed="1"/>
     <w:lsdException w:name="annotation subject" w:semiHidden="1" w:unhideWhenUsed="1"/>
     <w:lsdException w:name="No List" w:semiHidden="1" w:unhideWhenUsed="1"/>
     <w:lsdException w:name="Outline List 1" w:semiHidden="1" w:unhideWhenUsed="1"/>
@@ -860,10 +867,8 @@
     <w:lsdException w:name="Table Elegant" w:semiHidden="1" w:unhideWhenUsed="1"/>
     <w:lsdException w:name="Table Professional" w:semiHidden="1" w:unhideWhenUsed="1"/>
     <w:lsdException w:name="Table Subtle 1" w:semiHidden="1" w:unhideWhenUsed="1"/>
-    <w:lsdException w:name="Table Subtle 2" w:semiHidden="1" w:unhideWhenUsed="1"/>
     <w:lsdException w:name="Table Web 1" w:semiHidden="1" w:unhideWhenUsed="1"/>
     <w:lsdException w:name="Table Web 2" w:semiHidden="1" w:unhideWhenUsed="1"/>
-    <w:lsdException w:name="Table Web 3" w:semiHidden="1" w:unhideWhenUsed="1"/>
     <w:lsdException w:name="Balloon Text" w:semiHidden="1" w:unhideWhenUsed="1"/>
     <w:lsdException w:name="Table Grid" w:uiPriority="39"/>
     <w:lsdException w:name="Table Theme" w:semiHidden="1" w:unhideWhenUsed="1"/>
@@ -1082,6 +1087,10 @@
     <w:lsdException w:name="List Table 5 Dark Accent 6" w:uiPriority="50"/>
     <w:lsdException w:name="List Table 6 Colorful Accent 6" w:uiPriority="51"/>
     <w:lsdException w:name="List Table 7 Colorful Accent 6" w:uiPriority="52"/>
+    <w:lsdException w:name="Mention" w:semiHidden="1" w:unhideWhenUsed="1"/>
+    <w:lsdException w:name="Smart Hyperlink" w:semiHidden="1" w:unhideWhenUsed="1"/>
+    <w:lsdException w:name="Hashtag" w:semiHidden="1" w:unhideWhenUsed="1"/>
+    <w:lsdException w:name="Unresolved Mention" w:semiHidden="1" w:unhideWhenUsed="1"/>
   </w:latentStyles>
   <w:style w:type="paragraph" w:default="1" w:styleId="Normal">
     <w:name w:val="Normal"/>
@@ -1247,7 +1256,7 @@
 </file>
 
 <file path=word/glossary/document.xml><?xml version="1.0" encoding="utf-8"?>
-<w:glossaryDocument xmlns:wpc="http://schemas.microsoft.com/office/word/2010/wordprocessingCanvas" xmlns:cx="http://schemas.microsoft.com/office/drawing/2014/chartex" xmlns:cx1="http://schemas.microsoft.com/office/drawing/2015/9/8/chartex" xmlns:mc="http://schemas.openxmlformats.org/markup-compatibility/2006" xmlns:o="urn:schemas-microsoft-com:office:office" xmlns:r="http://schemas.openxmlformats.org/officeDocument/2006/relationships" xmlns:m="http://schemas.openxmlformats.org/officeDocument/2006/math" xmlns:v="urn:schemas-microsoft-com:vml" xmlns:wp14="http://schemas.microsoft.com/office/word/2010/wordprocessingDrawing" xmlns:wp="http://schemas.openxmlformats.org/drawingml/2006/wordprocessingDrawing" xmlns:w10="urn:schemas-microsoft-com:office:word" xmlns:w="http://schemas.openxmlformats.org/wordprocessingml/2006/main" xmlns:w14="http://schemas.microsoft.com/office/word/2010/wordml" xmlns:w15="http://schemas.microsoft.com/office/word/2012/wordml" xmlns:w16se="http://schemas.microsoft.com/office/word/2015/wordml/symex" xmlns:wpg="http://schemas.microsoft.com/office/word/2010/wordprocessingGroup" xmlns:wpi="http://schemas.microsoft.com/office/word/2010/wordprocessingInk" xmlns:wne="http://schemas.microsoft.com/office/word/2006/wordml" xmlns:wps="http://schemas.microsoft.com/office/word/2010/wordprocessingShape" mc:Ignorable="w14 w15 w16se wp14">
+<w:glossaryDocument xmlns:wpc="http://schemas.microsoft.com/office/word/2010/wordprocessingCanvas" xmlns:cx="http://schemas.microsoft.com/office/drawing/2014/chartex" xmlns:cx1="http://schemas.microsoft.com/office/drawing/2015/9/8/chartex" xmlns:cx2="http://schemas.microsoft.com/office/drawing/2015/10/21/chartex" xmlns:cx3="http://schemas.microsoft.com/office/drawing/2016/5/9/chartex" xmlns:cx4="http://schemas.microsoft.com/office/drawing/2016/5/10/chartex" xmlns:cx5="http://schemas.microsoft.com/office/drawing/2016/5/11/chartex" xmlns:cx6="http://schemas.microsoft.com/office/drawing/2016/5/12/chartex" xmlns:cx7="http://schemas.microsoft.com/office/drawing/2016/5/13/chartex" xmlns:cx8="http://schemas.microsoft.com/office/drawing/2016/5/14/chartex" xmlns:mc="http://schemas.openxmlformats.org/markup-compatibility/2006" xmlns:aink="http://schemas.microsoft.com/office/drawing/2016/ink" xmlns:am3d="http://schemas.microsoft.com/office/drawing/2017/model3d" xmlns:o="urn:schemas-microsoft-com:office:office" xmlns:r="http://schemas.openxmlformats.org/officeDocument/2006/relationships" xmlns:m="http://schemas.openxmlformats.org/officeDocument/2006/math" xmlns:v="urn:schemas-microsoft-com:vml" xmlns:wp14="http://schemas.microsoft.com/office/word/2010/wordprocessingDrawing" xmlns:wp="http://schemas.openxmlformats.org/drawingml/2006/wordprocessingDrawing" xmlns:w10="urn:schemas-microsoft-com:office:word" xmlns:w="http://schemas.openxmlformats.org/wordprocessingml/2006/main" xmlns:w14="http://schemas.microsoft.com/office/word/2010/wordml" xmlns:w15="http://schemas.microsoft.com/office/word/2012/wordml" xmlns:w16cid="http://schemas.microsoft.com/office/word/2016/wordml/cid" xmlns:w16se="http://schemas.microsoft.com/office/word/2015/wordml/symex" xmlns:wpg="http://schemas.microsoft.com/office/word/2010/wordprocessingGroup" xmlns:wpi="http://schemas.microsoft.com/office/word/2010/wordprocessingInk" xmlns:wne="http://schemas.microsoft.com/office/word/2006/wordml" xmlns:wps="http://schemas.microsoft.com/office/word/2010/wordprocessingShape" mc:Ignorable="w14 w15 w16se w16cid wp14">
   <w:docParts>
     <w:docPart>
       <w:docPartPr>
@@ -1272,7 +1281,7 @@
           <w:r>
             <w:rPr>
               <w:rFonts w:asciiTheme="majorHAnsi" w:eastAsiaTheme="majorEastAsia" w:hAnsiTheme="majorHAnsi" w:cstheme="majorBidi"/>
-              <w:color w:val="5B9BD5" w:themeColor="accent1"/>
+              <w:color w:val="4472C4" w:themeColor="accent1"/>
               <w:sz w:val="88"/>
               <w:szCs w:val="88"/>
             </w:rPr>
@@ -1286,33 +1295,33 @@
 </file>
 
 <file path=word/glossary/fontTable.xml><?xml version="1.0" encoding="utf-8"?>
-<w:fonts xmlns:mc="http://schemas.openxmlformats.org/markup-compatibility/2006" xmlns:r="http://schemas.openxmlformats.org/officeDocument/2006/relationships" xmlns:w="http://schemas.openxmlformats.org/wordprocessingml/2006/main" xmlns:w14="http://schemas.microsoft.com/office/word/2010/wordml" xmlns:w15="http://schemas.microsoft.com/office/word/2012/wordml" xmlns:w16se="http://schemas.microsoft.com/office/word/2015/wordml/symex" mc:Ignorable="w14 w15 w16se">
+<w:fonts xmlns:mc="http://schemas.openxmlformats.org/markup-compatibility/2006" xmlns:r="http://schemas.openxmlformats.org/officeDocument/2006/relationships" xmlns:w="http://schemas.openxmlformats.org/wordprocessingml/2006/main" xmlns:w14="http://schemas.microsoft.com/office/word/2010/wordml" xmlns:w15="http://schemas.microsoft.com/office/word/2012/wordml" xmlns:w16cid="http://schemas.microsoft.com/office/word/2016/wordml/cid" xmlns:w16se="http://schemas.microsoft.com/office/word/2015/wordml/symex" mc:Ignorable="w14 w15 w16se w16cid">
   <w:font w:name="Calibri">
     <w:panose1 w:val="020F0502020204030204"/>
     <w:charset w:val="00"/>
     <w:family w:val="swiss"/>
     <w:pitch w:val="variable"/>
-    <w:sig w:usb0="E00002FF" w:usb1="4000ACFF" w:usb2="00000001" w:usb3="00000000" w:csb0="0000019F" w:csb1="00000000"/>
+    <w:sig w:usb0="E0002AFF" w:usb1="C000247B" w:usb2="00000009" w:usb3="00000000" w:csb0="000001FF" w:csb1="00000000"/>
   </w:font>
   <w:font w:name="Times New Roman">
     <w:panose1 w:val="02020603050405020304"/>
     <w:charset w:val="00"/>
     <w:family w:val="roman"/>
     <w:pitch w:val="variable"/>
-    <w:sig w:usb0="E0002AFF" w:usb1="C0007841" w:usb2="00000009" w:usb3="00000000" w:csb0="000001FF" w:csb1="00000000"/>
+    <w:sig w:usb0="E0002EFF" w:usb1="C000785B" w:usb2="00000009" w:usb3="00000000" w:csb0="000001FF" w:csb1="00000000"/>
   </w:font>
   <w:font w:name="Calibri Light">
     <w:panose1 w:val="020F0302020204030204"/>
     <w:charset w:val="00"/>
     <w:family w:val="swiss"/>
     <w:pitch w:val="variable"/>
-    <w:sig w:usb0="A00002EF" w:usb1="4000207B" w:usb2="00000000" w:usb3="00000000" w:csb0="0000019F" w:csb1="00000000"/>
+    <w:sig w:usb0="E0002AFF" w:usb1="C000247B" w:usb2="00000009" w:usb3="00000000" w:csb0="000001FF" w:csb1="00000000"/>
   </w:font>
 </w:fonts>
 </file>
 
 <file path=word/glossary/settings.xml><?xml version="1.0" encoding="utf-8"?>
-<w:settings xmlns:mc="http://schemas.openxmlformats.org/markup-compatibility/2006" xmlns:o="urn:schemas-microsoft-com:office:office" xmlns:r="http://schemas.openxmlformats.org/officeDocument/2006/relationships" xmlns:m="http://schemas.openxmlformats.org/officeDocument/2006/math" xmlns:v="urn:schemas-microsoft-com:vml" xmlns:w10="urn:schemas-microsoft-com:office:word" xmlns:w="http://schemas.openxmlformats.org/wordprocessingml/2006/main" xmlns:w14="http://schemas.microsoft.com/office/word/2010/wordml" xmlns:w15="http://schemas.microsoft.com/office/word/2012/wordml" xmlns:w16se="http://schemas.microsoft.com/office/word/2015/wordml/symex" xmlns:sl="http://schemas.openxmlformats.org/schemaLibrary/2006/main" mc:Ignorable="w14 w15 w16se">
+<w:settings xmlns:mc="http://schemas.openxmlformats.org/markup-compatibility/2006" xmlns:o="urn:schemas-microsoft-com:office:office" xmlns:r="http://schemas.openxmlformats.org/officeDocument/2006/relationships" xmlns:m="http://schemas.openxmlformats.org/officeDocument/2006/math" xmlns:v="urn:schemas-microsoft-com:vml" xmlns:w10="urn:schemas-microsoft-com:office:word" xmlns:w="http://schemas.openxmlformats.org/wordprocessingml/2006/main" xmlns:w14="http://schemas.microsoft.com/office/word/2010/wordml" xmlns:w15="http://schemas.microsoft.com/office/word/2012/wordml" xmlns:w16cid="http://schemas.microsoft.com/office/word/2016/wordml/cid" xmlns:w16se="http://schemas.microsoft.com/office/word/2015/wordml/symex" xmlns:sl="http://schemas.openxmlformats.org/schemaLibrary/2006/main" mc:Ignorable="w14 w15 w16se w16cid">
   <w:view w:val="normal"/>
   <w:defaultTabStop w:val="720"/>
   <w:characterSpacingControl w:val="doNotCompress"/>
@@ -1323,10 +1332,13 @@
     <w:compatSetting w:name="enableOpenTypeFeatures" w:uri="http://schemas.microsoft.com/office/word" w:val="1"/>
     <w:compatSetting w:name="doNotFlipMirrorIndents" w:uri="http://schemas.microsoft.com/office/word" w:val="1"/>
     <w:compatSetting w:name="differentiateMultirowTableHeaders" w:uri="http://schemas.microsoft.com/office/word" w:val="1"/>
+    <w:compatSetting w:name="useWord2013TrackBottomHyphenation" w:uri="http://schemas.microsoft.com/office/word" w:val="1"/>
   </w:compat>
   <w:rsids>
     <w:rsidRoot w:val="004464F9"/>
+    <w:rsid w:val="002679A3"/>
     <w:rsid w:val="004464F9"/>
+    <w:rsid w:val="004617F3"/>
   </w:rsids>
   <m:mathPr>
     <m:mathFont m:val="Cambria Math"/>
@@ -1350,7 +1362,7 @@
 </file>
 
 <file path=word/glossary/styles.xml><?xml version="1.0" encoding="utf-8"?>
-<w:styles xmlns:mc="http://schemas.openxmlformats.org/markup-compatibility/2006" xmlns:r="http://schemas.openxmlformats.org/officeDocument/2006/relationships" xmlns:w="http://schemas.openxmlformats.org/wordprocessingml/2006/main" xmlns:w14="http://schemas.microsoft.com/office/word/2010/wordml" xmlns:w15="http://schemas.microsoft.com/office/word/2012/wordml" xmlns:w16se="http://schemas.microsoft.com/office/word/2015/wordml/symex" mc:Ignorable="w14 w15 w16se">
+<w:styles xmlns:mc="http://schemas.openxmlformats.org/markup-compatibility/2006" xmlns:r="http://schemas.openxmlformats.org/officeDocument/2006/relationships" xmlns:w="http://schemas.openxmlformats.org/wordprocessingml/2006/main" xmlns:w14="http://schemas.microsoft.com/office/word/2010/wordml" xmlns:w15="http://schemas.microsoft.com/office/word/2012/wordml" xmlns:w16cid="http://schemas.microsoft.com/office/word/2016/wordml/cid" xmlns:w16se="http://schemas.microsoft.com/office/word/2015/wordml/symex" mc:Ignorable="w14 w15 w16se w16cid">
   <w:docDefaults>
     <w:rPrDefault>
       <w:rPr>
@@ -1366,7 +1378,7 @@
       </w:pPr>
     </w:pPrDefault>
   </w:docDefaults>
-  <w:latentStyles w:defLockedState="0" w:defUIPriority="99" w:defSemiHidden="0" w:defUnhideWhenUsed="0" w:defQFormat="0" w:count="371">
+  <w:latentStyles w:defLockedState="0" w:defUIPriority="99" w:defSemiHidden="0" w:defUnhideWhenUsed="0" w:defQFormat="0" w:count="375">
     <w:lsdException w:name="Normal" w:uiPriority="0" w:qFormat="1"/>
     <w:lsdException w:name="heading 1" w:uiPriority="9" w:qFormat="1"/>
     <w:lsdException w:name="heading 2" w:semiHidden="1" w:uiPriority="9" w:unhideWhenUsed="1" w:qFormat="1"/>
@@ -1472,7 +1484,6 @@
     <w:lsdException w:name="HTML Sample" w:semiHidden="1" w:unhideWhenUsed="1"/>
     <w:lsdException w:name="HTML Typewriter" w:semiHidden="1" w:unhideWhenUsed="1"/>
     <w:lsdException w:name="HTML Variable" w:semiHidden="1" w:unhideWhenUsed="1"/>
-    <w:lsdException w:name="Normal Table" w:semiHidden="1" w:unhideWhenUsed="1"/>
     <w:lsdException w:name="annotation subject" w:semiHidden="1" w:unhideWhenUsed="1"/>
     <w:lsdException w:name="No List" w:semiHidden="1" w:unhideWhenUsed="1"/>
     <w:lsdException w:name="Outline List 1" w:semiHidden="1" w:unhideWhenUsed="1"/>
@@ -1516,10 +1527,8 @@
     <w:lsdException w:name="Table Elegant" w:semiHidden="1" w:unhideWhenUsed="1"/>
     <w:lsdException w:name="Table Professional" w:semiHidden="1" w:unhideWhenUsed="1"/>
     <w:lsdException w:name="Table Subtle 1" w:semiHidden="1" w:unhideWhenUsed="1"/>
-    <w:lsdException w:name="Table Subtle 2" w:semiHidden="1" w:unhideWhenUsed="1"/>
     <w:lsdException w:name="Table Web 1" w:semiHidden="1" w:unhideWhenUsed="1"/>
     <w:lsdException w:name="Table Web 2" w:semiHidden="1" w:unhideWhenUsed="1"/>
-    <w:lsdException w:name="Table Web 3" w:semiHidden="1" w:unhideWhenUsed="1"/>
     <w:lsdException w:name="Balloon Text" w:semiHidden="1" w:unhideWhenUsed="1"/>
     <w:lsdException w:name="Table Grid" w:uiPriority="39"/>
     <w:lsdException w:name="Table Theme" w:semiHidden="1" w:unhideWhenUsed="1"/>
@@ -1738,6 +1747,10 @@
     <w:lsdException w:name="List Table 5 Dark Accent 6" w:uiPriority="50"/>
     <w:lsdException w:name="List Table 6 Colorful Accent 6" w:uiPriority="51"/>
     <w:lsdException w:name="List Table 7 Colorful Accent 6" w:uiPriority="52"/>
+    <w:lsdException w:name="Mention" w:semiHidden="1" w:unhideWhenUsed="1"/>
+    <w:lsdException w:name="Smart Hyperlink" w:semiHidden="1" w:unhideWhenUsed="1"/>
+    <w:lsdException w:name="Hashtag" w:semiHidden="1" w:unhideWhenUsed="1"/>
+    <w:lsdException w:name="Unresolved Mention" w:semiHidden="1" w:unhideWhenUsed="1"/>
   </w:latentStyles>
   <w:style w:type="paragraph" w:default="1" w:styleId="Normal">
     <w:name w:val="Normal"/>
@@ -1794,7 +1807,7 @@
 </file>
 
 <file path=word/glossary/webSettings.xml><?xml version="1.0" encoding="utf-8"?>
-<w:webSettings xmlns:mc="http://schemas.openxmlformats.org/markup-compatibility/2006" xmlns:r="http://schemas.openxmlformats.org/officeDocument/2006/relationships" xmlns:w="http://schemas.openxmlformats.org/wordprocessingml/2006/main" xmlns:w14="http://schemas.microsoft.com/office/word/2010/wordml" xmlns:w15="http://schemas.microsoft.com/office/word/2012/wordml" xmlns:w16se="http://schemas.microsoft.com/office/word/2015/wordml/symex" mc:Ignorable="w14 w15 w16se">
+<w:webSettings xmlns:mc="http://schemas.openxmlformats.org/markup-compatibility/2006" xmlns:r="http://schemas.openxmlformats.org/officeDocument/2006/relationships" xmlns:w="http://schemas.openxmlformats.org/wordprocessingml/2006/main" xmlns:w14="http://schemas.microsoft.com/office/word/2010/wordml" xmlns:w15="http://schemas.microsoft.com/office/word/2012/wordml" xmlns:w16cid="http://schemas.microsoft.com/office/word/2016/wordml/cid" xmlns:w16se="http://schemas.microsoft.com/office/word/2015/wordml/symex" mc:Ignorable="w14 w15 w16se w16cid">
   <w:optimizeForBrowser/>
   <w:allowPNG/>
 </w:webSettings>

</xml_diff>